<commit_message>
MOD: changed doc p/n to fit new prefix scheme
</commit_message>
<xml_diff>
--- a/ip/dvi2rgb_v1_6/docs/dvi2rgb_v1_6.docx
+++ b/ip/dvi2rgb_v1_6/docs/dvi2rgb_v1_6.docx
@@ -1,11 +1,13 @@
 
 <file path=word/document.xml><?xml version="1.0" encoding="utf-8"?>
-<w:document xmlns:wpc="http://schemas.microsoft.com/office/word/2010/wordprocessingCanvas" xmlns:mc="http://schemas.openxmlformats.org/markup-compatibility/2006" xmlns:o="urn:schemas-microsoft-com:office:office" xmlns:r="http://schemas.openxmlformats.org/officeDocument/2006/relationships" xmlns:m="http://schemas.openxmlformats.org/officeDocument/2006/math" xmlns:v="urn:schemas-microsoft-com:vml" xmlns:wp14="http://schemas.microsoft.com/office/word/2010/wordprocessingDrawing" xmlns:wp="http://schemas.openxmlformats.org/drawingml/2006/wordprocessingDrawing" xmlns:w10="urn:schemas-microsoft-com:office:word" xmlns:w="http://schemas.openxmlformats.org/wordprocessingml/2006/main" xmlns:w14="http://schemas.microsoft.com/office/word/2010/wordml" xmlns:w15="http://schemas.microsoft.com/office/word/2012/wordml" xmlns:wpg="http://schemas.microsoft.com/office/word/2010/wordprocessingGroup" xmlns:wpi="http://schemas.microsoft.com/office/word/2010/wordprocessingInk" xmlns:wne="http://schemas.microsoft.com/office/word/2006/wordml" xmlns:wps="http://schemas.microsoft.com/office/word/2010/wordprocessingShape" mc:Ignorable="w14 w15 wp14">
+<w:document xmlns:wpc="http://schemas.microsoft.com/office/word/2010/wordprocessingCanvas" xmlns:cx="http://schemas.microsoft.com/office/drawing/2014/chartex" xmlns:cx1="http://schemas.microsoft.com/office/drawing/2015/9/8/chartex" xmlns:mc="http://schemas.openxmlformats.org/markup-compatibility/2006" xmlns:o="urn:schemas-microsoft-com:office:office" xmlns:r="http://schemas.openxmlformats.org/officeDocument/2006/relationships" xmlns:m="http://schemas.openxmlformats.org/officeDocument/2006/math" xmlns:v="urn:schemas-microsoft-com:vml" xmlns:wp14="http://schemas.microsoft.com/office/word/2010/wordprocessingDrawing" xmlns:wp="http://schemas.openxmlformats.org/drawingml/2006/wordprocessingDrawing" xmlns:w10="urn:schemas-microsoft-com:office:word" xmlns:w="http://schemas.openxmlformats.org/wordprocessingml/2006/main" xmlns:w14="http://schemas.microsoft.com/office/word/2010/wordml" xmlns:w15="http://schemas.microsoft.com/office/word/2012/wordml" xmlns:w16se="http://schemas.microsoft.com/office/word/2015/wordml/symex" xmlns:wpg="http://schemas.microsoft.com/office/word/2010/wordprocessingGroup" xmlns:wpi="http://schemas.microsoft.com/office/word/2010/wordprocessingInk" xmlns:wne="http://schemas.microsoft.com/office/word/2006/wordml" xmlns:wps="http://schemas.microsoft.com/office/word/2010/wordprocessingShape" mc:Ignorable="w14 w15 w16se wp14">
   <w:body>
     <w:p>
       <w:pPr>
         <w:pStyle w:val="Heading1"/>
       </w:pPr>
+      <w:bookmarkStart w:id="0" w:name="_GoBack"/>
+      <w:bookmarkEnd w:id="0"/>
       <w:r>
         <w:tab/>
       </w:r>
@@ -714,14 +716,12 @@
             <v:path o:extrusionok="f" gradientshapeok="t" o:connecttype="rect"/>
             <o:lock v:ext="edit" aspectratio="t"/>
           </v:shapetype>
-          <v:shape id="_x0000_i1025" type="#_x0000_t75" style="width:451.5pt;height:384.75pt" o:ole="">
+          <v:shape id="_x0000_i1025" type="#_x0000_t75" style="width:451.6pt;height:384.75pt" o:ole="">
             <v:imagedata r:id="rId8" o:title=""/>
           </v:shape>
-          <o:OLEObject Type="Embed" ProgID="Visio.Drawing.11" ShapeID="_x0000_i1025" DrawAspect="Content" ObjectID="_1514964435" r:id="rId9"/>
+          <o:OLEObject Type="Embed" ProgID="Visio.Drawing.11" ShapeID="_x0000_i1025" DrawAspect="Content" ObjectID="_1537351352" r:id="rId9"/>
         </w:object>
       </w:r>
-      <w:bookmarkStart w:id="0" w:name="_GoBack"/>
-      <w:bookmarkEnd w:id="0"/>
     </w:p>
     <w:p>
       <w:pPr>
@@ -830,10 +830,10 @@
       </w:pPr>
       <w:r>
         <w:object w:dxaOrig="7665" w:dyaOrig="2670" w14:anchorId="4270DD6F">
-          <v:shape id="_x0000_i1026" type="#_x0000_t75" style="width:384pt;height:132.75pt" o:ole="">
+          <v:shape id="_x0000_i1026" type="#_x0000_t75" style="width:384.2pt;height:132.5pt" o:ole="">
             <v:imagedata r:id="rId10" o:title=""/>
           </v:shape>
-          <o:OLEObject Type="Embed" ProgID="Visio.Drawing.15" ShapeID="_x0000_i1026" DrawAspect="Content" ObjectID="_1514964436" r:id="rId11"/>
+          <o:OLEObject Type="Embed" ProgID="Visio.Drawing.15" ShapeID="_x0000_i1026" DrawAspect="Content" ObjectID="_1537351353" r:id="rId11"/>
         </w:object>
       </w:r>
     </w:p>
@@ -1123,10 +1123,10 @@
       </w:pPr>
       <w:r>
         <w:object w:dxaOrig="9675" w:dyaOrig="4500" w14:anchorId="3E8F92B0">
-          <v:shape id="_x0000_i1027" type="#_x0000_t75" style="width:392.25pt;height:181.5pt" o:ole="">
+          <v:shape id="_x0000_i1027" type="#_x0000_t75" style="width:392.25pt;height:181.45pt" o:ole="">
             <v:imagedata r:id="rId12" o:title=""/>
           </v:shape>
-          <o:OLEObject Type="Embed" ProgID="Visio.Drawing.11" ShapeID="_x0000_i1027" DrawAspect="Content" ObjectID="_1514964437" r:id="rId13"/>
+          <o:OLEObject Type="Embed" ProgID="Visio.Drawing.11" ShapeID="_x0000_i1027" DrawAspect="Content" ObjectID="_1537351354" r:id="rId13"/>
         </w:object>
       </w:r>
     </w:p>
@@ -2609,12 +2609,10 @@
     <w:p>
       <w:pPr>
         <w:sectPr>
-          <w:headerReference w:type="even" r:id="rId14"/>
-          <w:headerReference w:type="default" r:id="rId15"/>
-          <w:footerReference w:type="even" r:id="rId16"/>
-          <w:footerReference w:type="default" r:id="rId17"/>
-          <w:headerReference w:type="first" r:id="rId18"/>
-          <w:footerReference w:type="first" r:id="rId19"/>
+          <w:headerReference w:type="default" r:id="rId14"/>
+          <w:footerReference w:type="default" r:id="rId15"/>
+          <w:headerReference w:type="first" r:id="rId16"/>
+          <w:footerReference w:type="first" r:id="rId17"/>
           <w:pgSz w:w="12240" w:h="15840"/>
           <w:pgMar w:top="765" w:right="1440" w:bottom="810" w:left="1440" w:header="720" w:footer="108" w:gutter="0"/>
           <w:cols w:space="720"/>
@@ -3887,7 +3885,7 @@
 </file>
 
 <file path=word/endnotes.xml><?xml version="1.0" encoding="utf-8"?>
-<w:endnotes xmlns:wpc="http://schemas.microsoft.com/office/word/2010/wordprocessingCanvas" xmlns:mc="http://schemas.openxmlformats.org/markup-compatibility/2006" xmlns:o="urn:schemas-microsoft-com:office:office" xmlns:r="http://schemas.openxmlformats.org/officeDocument/2006/relationships" xmlns:m="http://schemas.openxmlformats.org/officeDocument/2006/math" xmlns:v="urn:schemas-microsoft-com:vml" xmlns:wp14="http://schemas.microsoft.com/office/word/2010/wordprocessingDrawing" xmlns:wp="http://schemas.openxmlformats.org/drawingml/2006/wordprocessingDrawing" xmlns:w10="urn:schemas-microsoft-com:office:word" xmlns:w="http://schemas.openxmlformats.org/wordprocessingml/2006/main" xmlns:w14="http://schemas.microsoft.com/office/word/2010/wordml" xmlns:w15="http://schemas.microsoft.com/office/word/2012/wordml" xmlns:wpg="http://schemas.microsoft.com/office/word/2010/wordprocessingGroup" xmlns:wpi="http://schemas.microsoft.com/office/word/2010/wordprocessingInk" xmlns:wne="http://schemas.microsoft.com/office/word/2006/wordml" xmlns:wps="http://schemas.microsoft.com/office/word/2010/wordprocessingShape" mc:Ignorable="w14 w15 wp14">
+<w:endnotes xmlns:wpc="http://schemas.microsoft.com/office/word/2010/wordprocessingCanvas" xmlns:cx="http://schemas.microsoft.com/office/drawing/2014/chartex" xmlns:cx1="http://schemas.microsoft.com/office/drawing/2015/9/8/chartex" xmlns:mc="http://schemas.openxmlformats.org/markup-compatibility/2006" xmlns:o="urn:schemas-microsoft-com:office:office" xmlns:r="http://schemas.openxmlformats.org/officeDocument/2006/relationships" xmlns:m="http://schemas.openxmlformats.org/officeDocument/2006/math" xmlns:v="urn:schemas-microsoft-com:vml" xmlns:wp14="http://schemas.microsoft.com/office/word/2010/wordprocessingDrawing" xmlns:wp="http://schemas.openxmlformats.org/drawingml/2006/wordprocessingDrawing" xmlns:w10="urn:schemas-microsoft-com:office:word" xmlns:w="http://schemas.openxmlformats.org/wordprocessingml/2006/main" xmlns:w14="http://schemas.microsoft.com/office/word/2010/wordml" xmlns:w15="http://schemas.microsoft.com/office/word/2012/wordml" xmlns:w16se="http://schemas.microsoft.com/office/word/2015/wordml/symex" xmlns:wpg="http://schemas.microsoft.com/office/word/2010/wordprocessingGroup" xmlns:wpi="http://schemas.microsoft.com/office/word/2010/wordprocessingInk" xmlns:wne="http://schemas.microsoft.com/office/word/2006/wordml" xmlns:wps="http://schemas.microsoft.com/office/word/2010/wordprocessingShape" mc:Ignorable="w14 w15 w16se wp14">
   <w:endnote w:type="separator" w:id="-1">
     <w:p>
       <w:r>
@@ -3906,17 +3904,7 @@
 </file>
 
 <file path=word/footer1.xml><?xml version="1.0" encoding="utf-8"?>
-<w:ftr xmlns:wpc="http://schemas.microsoft.com/office/word/2010/wordprocessingCanvas" xmlns:mc="http://schemas.openxmlformats.org/markup-compatibility/2006" xmlns:o="urn:schemas-microsoft-com:office:office" xmlns:r="http://schemas.openxmlformats.org/officeDocument/2006/relationships" xmlns:m="http://schemas.openxmlformats.org/officeDocument/2006/math" xmlns:v="urn:schemas-microsoft-com:vml" xmlns:wp14="http://schemas.microsoft.com/office/word/2010/wordprocessingDrawing" xmlns:wp="http://schemas.openxmlformats.org/drawingml/2006/wordprocessingDrawing" xmlns:w10="urn:schemas-microsoft-com:office:word" xmlns:w="http://schemas.openxmlformats.org/wordprocessingml/2006/main" xmlns:w14="http://schemas.microsoft.com/office/word/2010/wordml" xmlns:w15="http://schemas.microsoft.com/office/word/2012/wordml" xmlns:wpg="http://schemas.microsoft.com/office/word/2010/wordprocessingGroup" xmlns:wpi="http://schemas.microsoft.com/office/word/2010/wordprocessingInk" xmlns:wne="http://schemas.microsoft.com/office/word/2006/wordml" xmlns:wps="http://schemas.microsoft.com/office/word/2010/wordprocessingShape" mc:Ignorable="w14 w15 wp14">
-  <w:p>
-    <w:pPr>
-      <w:pStyle w:val="Footer"/>
-    </w:pPr>
-  </w:p>
-</w:ftr>
-</file>
-
-<file path=word/footer2.xml><?xml version="1.0" encoding="utf-8"?>
-<w:ftr xmlns:wpc="http://schemas.microsoft.com/office/word/2010/wordprocessingCanvas" xmlns:mc="http://schemas.openxmlformats.org/markup-compatibility/2006" xmlns:o="urn:schemas-microsoft-com:office:office" xmlns:r="http://schemas.openxmlformats.org/officeDocument/2006/relationships" xmlns:m="http://schemas.openxmlformats.org/officeDocument/2006/math" xmlns:v="urn:schemas-microsoft-com:vml" xmlns:wp14="http://schemas.microsoft.com/office/word/2010/wordprocessingDrawing" xmlns:wp="http://schemas.openxmlformats.org/drawingml/2006/wordprocessingDrawing" xmlns:w10="urn:schemas-microsoft-com:office:word" xmlns:w="http://schemas.openxmlformats.org/wordprocessingml/2006/main" xmlns:w14="http://schemas.microsoft.com/office/word/2010/wordml" xmlns:w15="http://schemas.microsoft.com/office/word/2012/wordml" xmlns:wpg="http://schemas.microsoft.com/office/word/2010/wordprocessingGroup" xmlns:wpi="http://schemas.microsoft.com/office/word/2010/wordprocessingInk" xmlns:wne="http://schemas.microsoft.com/office/word/2006/wordml" xmlns:wps="http://schemas.microsoft.com/office/word/2010/wordprocessingShape" mc:Ignorable="w14 w15 wp14">
+<w:ftr xmlns:wpc="http://schemas.microsoft.com/office/word/2010/wordprocessingCanvas" xmlns:cx="http://schemas.microsoft.com/office/drawing/2014/chartex" xmlns:cx1="http://schemas.microsoft.com/office/drawing/2015/9/8/chartex" xmlns:mc="http://schemas.openxmlformats.org/markup-compatibility/2006" xmlns:o="urn:schemas-microsoft-com:office:office" xmlns:r="http://schemas.openxmlformats.org/officeDocument/2006/relationships" xmlns:m="http://schemas.openxmlformats.org/officeDocument/2006/math" xmlns:v="urn:schemas-microsoft-com:vml" xmlns:wp14="http://schemas.microsoft.com/office/word/2010/wordprocessingDrawing" xmlns:wp="http://schemas.openxmlformats.org/drawingml/2006/wordprocessingDrawing" xmlns:w10="urn:schemas-microsoft-com:office:word" xmlns:w="http://schemas.openxmlformats.org/wordprocessingml/2006/main" xmlns:w14="http://schemas.microsoft.com/office/word/2010/wordml" xmlns:w15="http://schemas.microsoft.com/office/word/2012/wordml" xmlns:w16se="http://schemas.microsoft.com/office/word/2015/wordml/symex" xmlns:wpg="http://schemas.microsoft.com/office/word/2010/wordprocessingGroup" xmlns:wpi="http://schemas.microsoft.com/office/word/2010/wordprocessingInk" xmlns:wne="http://schemas.microsoft.com/office/word/2006/wordml" xmlns:wps="http://schemas.microsoft.com/office/word/2010/wordprocessingShape" mc:Ignorable="w14 w15 w16se wp14">
   <w:tbl>
     <w:tblPr>
       <w:tblStyle w:val="TableGrid"/>
@@ -4061,8 +4049,8 @@
 </w:ftr>
 </file>
 
-<file path=word/footer3.xml><?xml version="1.0" encoding="utf-8"?>
-<w:ftr xmlns:wpc="http://schemas.microsoft.com/office/word/2010/wordprocessingCanvas" xmlns:mc="http://schemas.openxmlformats.org/markup-compatibility/2006" xmlns:o="urn:schemas-microsoft-com:office:office" xmlns:r="http://schemas.openxmlformats.org/officeDocument/2006/relationships" xmlns:m="http://schemas.openxmlformats.org/officeDocument/2006/math" xmlns:v="urn:schemas-microsoft-com:vml" xmlns:wp14="http://schemas.microsoft.com/office/word/2010/wordprocessingDrawing" xmlns:wp="http://schemas.openxmlformats.org/drawingml/2006/wordprocessingDrawing" xmlns:w10="urn:schemas-microsoft-com:office:word" xmlns:w="http://schemas.openxmlformats.org/wordprocessingml/2006/main" xmlns:w14="http://schemas.microsoft.com/office/word/2010/wordml" xmlns:w15="http://schemas.microsoft.com/office/word/2012/wordml" xmlns:wpg="http://schemas.microsoft.com/office/word/2010/wordprocessingGroup" xmlns:wpi="http://schemas.microsoft.com/office/word/2010/wordprocessingInk" xmlns:wne="http://schemas.microsoft.com/office/word/2006/wordml" xmlns:wps="http://schemas.microsoft.com/office/word/2010/wordprocessingShape" mc:Ignorable="w14 w15 wp14">
+<file path=word/footer2.xml><?xml version="1.0" encoding="utf-8"?>
+<w:ftr xmlns:wpc="http://schemas.microsoft.com/office/word/2010/wordprocessingCanvas" xmlns:cx="http://schemas.microsoft.com/office/drawing/2014/chartex" xmlns:cx1="http://schemas.microsoft.com/office/drawing/2015/9/8/chartex" xmlns:mc="http://schemas.openxmlformats.org/markup-compatibility/2006" xmlns:o="urn:schemas-microsoft-com:office:office" xmlns:r="http://schemas.openxmlformats.org/officeDocument/2006/relationships" xmlns:m="http://schemas.openxmlformats.org/officeDocument/2006/math" xmlns:v="urn:schemas-microsoft-com:vml" xmlns:wp14="http://schemas.microsoft.com/office/word/2010/wordprocessingDrawing" xmlns:wp="http://schemas.openxmlformats.org/drawingml/2006/wordprocessingDrawing" xmlns:w10="urn:schemas-microsoft-com:office:word" xmlns:w="http://schemas.openxmlformats.org/wordprocessingml/2006/main" xmlns:w14="http://schemas.microsoft.com/office/word/2010/wordml" xmlns:w15="http://schemas.microsoft.com/office/word/2012/wordml" xmlns:w16se="http://schemas.microsoft.com/office/word/2015/wordml/symex" xmlns:wpg="http://schemas.microsoft.com/office/word/2010/wordprocessingGroup" xmlns:wpi="http://schemas.microsoft.com/office/word/2010/wordprocessingInk" xmlns:wne="http://schemas.microsoft.com/office/word/2006/wordml" xmlns:wps="http://schemas.microsoft.com/office/word/2010/wordprocessingShape" mc:Ignorable="w14 w15 w16se wp14">
   <w:tbl>
     <w:tblPr>
       <w:tblStyle w:val="TableGrid"/>
@@ -4107,7 +4095,31 @@
             <w:rPr>
               <w:sz w:val="20"/>
             </w:rPr>
-            <w:t xml:space="preserve"> 506-030</w:t>
+            <w:t xml:space="preserve"> 5</w:t>
+          </w:r>
+          <w:r>
+            <w:rPr>
+              <w:sz w:val="20"/>
+            </w:rPr>
+            <w:t>1</w:t>
+          </w:r>
+          <w:r>
+            <w:rPr>
+              <w:sz w:val="20"/>
+            </w:rPr>
+            <w:t>6-0</w:t>
+          </w:r>
+          <w:r>
+            <w:rPr>
+              <w:sz w:val="20"/>
+            </w:rPr>
+            <w:t>0</w:t>
+          </w:r>
+          <w:r>
+            <w:rPr>
+              <w:sz w:val="20"/>
+            </w:rPr>
+            <w:t>0</w:t>
           </w:r>
         </w:p>
       </w:tc>
@@ -4236,7 +4248,7 @@
 </file>
 
 <file path=word/footnotes.xml><?xml version="1.0" encoding="utf-8"?>
-<w:footnotes xmlns:wpc="http://schemas.microsoft.com/office/word/2010/wordprocessingCanvas" xmlns:mc="http://schemas.openxmlformats.org/markup-compatibility/2006" xmlns:o="urn:schemas-microsoft-com:office:office" xmlns:r="http://schemas.openxmlformats.org/officeDocument/2006/relationships" xmlns:m="http://schemas.openxmlformats.org/officeDocument/2006/math" xmlns:v="urn:schemas-microsoft-com:vml" xmlns:wp14="http://schemas.microsoft.com/office/word/2010/wordprocessingDrawing" xmlns:wp="http://schemas.openxmlformats.org/drawingml/2006/wordprocessingDrawing" xmlns:w10="urn:schemas-microsoft-com:office:word" xmlns:w="http://schemas.openxmlformats.org/wordprocessingml/2006/main" xmlns:w14="http://schemas.microsoft.com/office/word/2010/wordml" xmlns:w15="http://schemas.microsoft.com/office/word/2012/wordml" xmlns:wpg="http://schemas.microsoft.com/office/word/2010/wordprocessingGroup" xmlns:wpi="http://schemas.microsoft.com/office/word/2010/wordprocessingInk" xmlns:wne="http://schemas.microsoft.com/office/word/2006/wordml" xmlns:wps="http://schemas.microsoft.com/office/word/2010/wordprocessingShape" mc:Ignorable="w14 w15 wp14">
+<w:footnotes xmlns:wpc="http://schemas.microsoft.com/office/word/2010/wordprocessingCanvas" xmlns:cx="http://schemas.microsoft.com/office/drawing/2014/chartex" xmlns:cx1="http://schemas.microsoft.com/office/drawing/2015/9/8/chartex" xmlns:mc="http://schemas.openxmlformats.org/markup-compatibility/2006" xmlns:o="urn:schemas-microsoft-com:office:office" xmlns:r="http://schemas.openxmlformats.org/officeDocument/2006/relationships" xmlns:m="http://schemas.openxmlformats.org/officeDocument/2006/math" xmlns:v="urn:schemas-microsoft-com:vml" xmlns:wp14="http://schemas.microsoft.com/office/word/2010/wordprocessingDrawing" xmlns:wp="http://schemas.openxmlformats.org/drawingml/2006/wordprocessingDrawing" xmlns:w10="urn:schemas-microsoft-com:office:word" xmlns:w="http://schemas.openxmlformats.org/wordprocessingml/2006/main" xmlns:w14="http://schemas.microsoft.com/office/word/2010/wordml" xmlns:w15="http://schemas.microsoft.com/office/word/2012/wordml" xmlns:w16se="http://schemas.microsoft.com/office/word/2015/wordml/symex" xmlns:wpg="http://schemas.microsoft.com/office/word/2010/wordprocessingGroup" xmlns:wpi="http://schemas.microsoft.com/office/word/2010/wordprocessingInk" xmlns:wne="http://schemas.microsoft.com/office/word/2006/wordml" xmlns:wps="http://schemas.microsoft.com/office/word/2010/wordprocessingShape" mc:Ignorable="w14 w15 w16se wp14">
   <w:footnote w:type="separator" w:id="-1">
     <w:p>
       <w:r>
@@ -4255,17 +4267,7 @@
 </file>
 
 <file path=word/header1.xml><?xml version="1.0" encoding="utf-8"?>
-<w:hdr xmlns:wpc="http://schemas.microsoft.com/office/word/2010/wordprocessingCanvas" xmlns:mc="http://schemas.openxmlformats.org/markup-compatibility/2006" xmlns:o="urn:schemas-microsoft-com:office:office" xmlns:r="http://schemas.openxmlformats.org/officeDocument/2006/relationships" xmlns:m="http://schemas.openxmlformats.org/officeDocument/2006/math" xmlns:v="urn:schemas-microsoft-com:vml" xmlns:wp14="http://schemas.microsoft.com/office/word/2010/wordprocessingDrawing" xmlns:wp="http://schemas.openxmlformats.org/drawingml/2006/wordprocessingDrawing" xmlns:w10="urn:schemas-microsoft-com:office:word" xmlns:w="http://schemas.openxmlformats.org/wordprocessingml/2006/main" xmlns:w14="http://schemas.microsoft.com/office/word/2010/wordml" xmlns:w15="http://schemas.microsoft.com/office/word/2012/wordml" xmlns:wpg="http://schemas.microsoft.com/office/word/2010/wordprocessingGroup" xmlns:wpi="http://schemas.microsoft.com/office/word/2010/wordprocessingInk" xmlns:wne="http://schemas.microsoft.com/office/word/2006/wordml" xmlns:wps="http://schemas.microsoft.com/office/word/2010/wordprocessingShape" mc:Ignorable="w14 w15 wp14">
-  <w:p>
-    <w:pPr>
-      <w:pStyle w:val="Header"/>
-    </w:pPr>
-  </w:p>
-</w:hdr>
-</file>
-
-<file path=word/header2.xml><?xml version="1.0" encoding="utf-8"?>
-<w:hdr xmlns:wpc="http://schemas.microsoft.com/office/word/2010/wordprocessingCanvas" xmlns:mc="http://schemas.openxmlformats.org/markup-compatibility/2006" xmlns:o="urn:schemas-microsoft-com:office:office" xmlns:r="http://schemas.openxmlformats.org/officeDocument/2006/relationships" xmlns:m="http://schemas.openxmlformats.org/officeDocument/2006/math" xmlns:v="urn:schemas-microsoft-com:vml" xmlns:wp14="http://schemas.microsoft.com/office/word/2010/wordprocessingDrawing" xmlns:wp="http://schemas.openxmlformats.org/drawingml/2006/wordprocessingDrawing" xmlns:w10="urn:schemas-microsoft-com:office:word" xmlns:w="http://schemas.openxmlformats.org/wordprocessingml/2006/main" xmlns:w14="http://schemas.microsoft.com/office/word/2010/wordml" xmlns:w15="http://schemas.microsoft.com/office/word/2012/wordml" xmlns:wpg="http://schemas.microsoft.com/office/word/2010/wordprocessingGroup" xmlns:wpi="http://schemas.microsoft.com/office/word/2010/wordprocessingInk" xmlns:wne="http://schemas.microsoft.com/office/word/2006/wordml" xmlns:wps="http://schemas.microsoft.com/office/word/2010/wordprocessingShape" mc:Ignorable="w14 w15 wp14">
+<w:hdr xmlns:wpc="http://schemas.microsoft.com/office/word/2010/wordprocessingCanvas" xmlns:cx="http://schemas.microsoft.com/office/drawing/2014/chartex" xmlns:cx1="http://schemas.microsoft.com/office/drawing/2015/9/8/chartex" xmlns:mc="http://schemas.openxmlformats.org/markup-compatibility/2006" xmlns:o="urn:schemas-microsoft-com:office:office" xmlns:r="http://schemas.openxmlformats.org/officeDocument/2006/relationships" xmlns:m="http://schemas.openxmlformats.org/officeDocument/2006/math" xmlns:v="urn:schemas-microsoft-com:vml" xmlns:wp14="http://schemas.microsoft.com/office/word/2010/wordprocessingDrawing" xmlns:wp="http://schemas.openxmlformats.org/drawingml/2006/wordprocessingDrawing" xmlns:w10="urn:schemas-microsoft-com:office:word" xmlns:w="http://schemas.openxmlformats.org/wordprocessingml/2006/main" xmlns:w14="http://schemas.microsoft.com/office/word/2010/wordml" xmlns:w15="http://schemas.microsoft.com/office/word/2012/wordml" xmlns:w16se="http://schemas.microsoft.com/office/word/2015/wordml/symex" xmlns:wpg="http://schemas.microsoft.com/office/word/2010/wordprocessingGroup" xmlns:wpi="http://schemas.microsoft.com/office/word/2010/wordprocessingInk" xmlns:wne="http://schemas.microsoft.com/office/word/2006/wordml" xmlns:wps="http://schemas.microsoft.com/office/word/2010/wordprocessingShape" mc:Ignorable="w14 w15 w16se wp14">
   <w:tbl>
     <w:tblPr>
       <w:tblStyle w:val="TableGrid"/>
@@ -4346,7 +4348,7 @@
               <w:noProof/>
             </w:rPr>
             <w:drawing>
-              <wp:inline distT="0" distB="0" distL="0" distR="0" wp14:anchorId="4B9043E6" wp14:editId="78899D4D">
+              <wp:inline distT="0" distB="0" distL="0" distR="0" wp14:anchorId="314589F5" wp14:editId="53CA4C53">
                 <wp:extent cx="1047750" cy="237087"/>
                 <wp:effectExtent l="0" t="0" r="0" b="0"/>
                 <wp:docPr id="7" name="Picture 7"/>
@@ -4399,8 +4401,8 @@
 </w:hdr>
 </file>
 
-<file path=word/header3.xml><?xml version="1.0" encoding="utf-8"?>
-<w:hdr xmlns:wpc="http://schemas.microsoft.com/office/word/2010/wordprocessingCanvas" xmlns:mc="http://schemas.openxmlformats.org/markup-compatibility/2006" xmlns:o="urn:schemas-microsoft-com:office:office" xmlns:r="http://schemas.openxmlformats.org/officeDocument/2006/relationships" xmlns:m="http://schemas.openxmlformats.org/officeDocument/2006/math" xmlns:v="urn:schemas-microsoft-com:vml" xmlns:wp14="http://schemas.microsoft.com/office/word/2010/wordprocessingDrawing" xmlns:wp="http://schemas.openxmlformats.org/drawingml/2006/wordprocessingDrawing" xmlns:w10="urn:schemas-microsoft-com:office:word" xmlns:w="http://schemas.openxmlformats.org/wordprocessingml/2006/main" xmlns:w14="http://schemas.microsoft.com/office/word/2010/wordml" xmlns:w15="http://schemas.microsoft.com/office/word/2012/wordml" xmlns:wpg="http://schemas.microsoft.com/office/word/2010/wordprocessingGroup" xmlns:wpi="http://schemas.microsoft.com/office/word/2010/wordprocessingInk" xmlns:wne="http://schemas.microsoft.com/office/word/2006/wordml" xmlns:wps="http://schemas.microsoft.com/office/word/2010/wordprocessingShape" mc:Ignorable="w14 w15 wp14">
+<file path=word/header2.xml><?xml version="1.0" encoding="utf-8"?>
+<w:hdr xmlns:wpc="http://schemas.microsoft.com/office/word/2010/wordprocessingCanvas" xmlns:cx="http://schemas.microsoft.com/office/drawing/2014/chartex" xmlns:cx1="http://schemas.microsoft.com/office/drawing/2015/9/8/chartex" xmlns:mc="http://schemas.openxmlformats.org/markup-compatibility/2006" xmlns:o="urn:schemas-microsoft-com:office:office" xmlns:r="http://schemas.openxmlformats.org/officeDocument/2006/relationships" xmlns:m="http://schemas.openxmlformats.org/officeDocument/2006/math" xmlns:v="urn:schemas-microsoft-com:vml" xmlns:wp14="http://schemas.microsoft.com/office/word/2010/wordprocessingDrawing" xmlns:wp="http://schemas.openxmlformats.org/drawingml/2006/wordprocessingDrawing" xmlns:w10="urn:schemas-microsoft-com:office:word" xmlns:w="http://schemas.openxmlformats.org/wordprocessingml/2006/main" xmlns:w14="http://schemas.microsoft.com/office/word/2010/wordml" xmlns:w15="http://schemas.microsoft.com/office/word/2012/wordml" xmlns:w16se="http://schemas.microsoft.com/office/word/2015/wordml/symex" xmlns:wpg="http://schemas.microsoft.com/office/word/2010/wordprocessingGroup" xmlns:wpi="http://schemas.microsoft.com/office/word/2010/wordprocessingInk" xmlns:wne="http://schemas.microsoft.com/office/word/2006/wordml" xmlns:wps="http://schemas.microsoft.com/office/word/2010/wordprocessingShape" mc:Ignorable="w14 w15 w16se wp14">
   <w:tbl>
     <w:tblPr>
       <w:tblStyle w:val="TableGrid"/>
@@ -4437,7 +4439,7 @@
               <w:noProof/>
             </w:rPr>
             <w:drawing>
-              <wp:inline distT="0" distB="0" distL="0" distR="0" wp14:anchorId="52648F81" wp14:editId="76E21D81">
+              <wp:inline distT="0" distB="0" distL="0" distR="0" wp14:anchorId="12DF0191" wp14:editId="104BE35B">
                 <wp:extent cx="2517198" cy="569343"/>
                 <wp:effectExtent l="0" t="0" r="0" b="2540"/>
                 <wp:docPr id="8" name="Picture 8"/>
@@ -4553,7 +4555,7 @@
             <w:rPr>
               <w:noProof/>
             </w:rPr>
-            <w:t>January 22, 2016</w:t>
+            <w:t>October 7, 2016</w:t>
           </w:r>
           <w:r>
             <w:fldChar w:fldCharType="end"/>
@@ -4574,7 +4576,7 @@
 </file>
 
 <file path=word/numbering.xml><?xml version="1.0" encoding="utf-8"?>
-<w:numbering xmlns:wpc="http://schemas.microsoft.com/office/word/2010/wordprocessingCanvas" xmlns:mc="http://schemas.openxmlformats.org/markup-compatibility/2006" xmlns:o="urn:schemas-microsoft-com:office:office" xmlns:r="http://schemas.openxmlformats.org/officeDocument/2006/relationships" xmlns:m="http://schemas.openxmlformats.org/officeDocument/2006/math" xmlns:v="urn:schemas-microsoft-com:vml" xmlns:wp14="http://schemas.microsoft.com/office/word/2010/wordprocessingDrawing" xmlns:wp="http://schemas.openxmlformats.org/drawingml/2006/wordprocessingDrawing" xmlns:w10="urn:schemas-microsoft-com:office:word" xmlns:w="http://schemas.openxmlformats.org/wordprocessingml/2006/main" xmlns:w14="http://schemas.microsoft.com/office/word/2010/wordml" xmlns:w15="http://schemas.microsoft.com/office/word/2012/wordml" xmlns:wpg="http://schemas.microsoft.com/office/word/2010/wordprocessingGroup" xmlns:wpi="http://schemas.microsoft.com/office/word/2010/wordprocessingInk" xmlns:wne="http://schemas.microsoft.com/office/word/2006/wordml" xmlns:wps="http://schemas.microsoft.com/office/word/2010/wordprocessingShape" mc:Ignorable="w14 w15 wp14">
+<w:numbering xmlns:wpc="http://schemas.microsoft.com/office/word/2010/wordprocessingCanvas" xmlns:cx="http://schemas.microsoft.com/office/drawing/2014/chartex" xmlns:cx1="http://schemas.microsoft.com/office/drawing/2015/9/8/chartex" xmlns:mc="http://schemas.openxmlformats.org/markup-compatibility/2006" xmlns:o="urn:schemas-microsoft-com:office:office" xmlns:r="http://schemas.openxmlformats.org/officeDocument/2006/relationships" xmlns:m="http://schemas.openxmlformats.org/officeDocument/2006/math" xmlns:v="urn:schemas-microsoft-com:vml" xmlns:wp14="http://schemas.microsoft.com/office/word/2010/wordprocessingDrawing" xmlns:wp="http://schemas.openxmlformats.org/drawingml/2006/wordprocessingDrawing" xmlns:w10="urn:schemas-microsoft-com:office:word" xmlns:w="http://schemas.openxmlformats.org/wordprocessingml/2006/main" xmlns:w14="http://schemas.microsoft.com/office/word/2010/wordml" xmlns:w15="http://schemas.microsoft.com/office/word/2012/wordml" xmlns:w16se="http://schemas.microsoft.com/office/word/2015/wordml/symex" xmlns:wpg="http://schemas.microsoft.com/office/word/2010/wordprocessingGroup" xmlns:wpi="http://schemas.microsoft.com/office/word/2010/wordprocessingInk" xmlns:wne="http://schemas.microsoft.com/office/word/2006/wordml" xmlns:wps="http://schemas.microsoft.com/office/word/2010/wordprocessingShape" mc:Ignorable="w14 w15 w16se wp14">
   <w:abstractNum w:abstractNumId="0" w15:restartNumberingAfterBreak="0">
     <w:nsid w:val="0B237A31"/>
     <w:multiLevelType w:val="hybridMultilevel"/>
@@ -6416,7 +6418,7 @@
 </file>
 
 <file path=word/styles.xml><?xml version="1.0" encoding="utf-8"?>
-<w:styles xmlns:mc="http://schemas.openxmlformats.org/markup-compatibility/2006" xmlns:r="http://schemas.openxmlformats.org/officeDocument/2006/relationships" xmlns:w="http://schemas.openxmlformats.org/wordprocessingml/2006/main" xmlns:w14="http://schemas.microsoft.com/office/word/2010/wordml" xmlns:w15="http://schemas.microsoft.com/office/word/2012/wordml" mc:Ignorable="w14 w15">
+<w:styles xmlns:mc="http://schemas.openxmlformats.org/markup-compatibility/2006" xmlns:r="http://schemas.openxmlformats.org/officeDocument/2006/relationships" xmlns:w="http://schemas.openxmlformats.org/wordprocessingml/2006/main" xmlns:w14="http://schemas.microsoft.com/office/word/2010/wordml" xmlns:w15="http://schemas.microsoft.com/office/word/2012/wordml" xmlns:w16se="http://schemas.microsoft.com/office/word/2015/wordml/symex" mc:Ignorable="w14 w15 w16se">
   <w:docDefaults>
     <w:rPrDefault>
       <w:rPr>
@@ -8161,7 +8163,7 @@
 </file>
 
 <file path=customXml/itemProps1.xml><?xml version="1.0" encoding="utf-8"?>
-<ds:datastoreItem xmlns:ds="http://schemas.openxmlformats.org/officeDocument/2006/customXml" ds:itemID="{E7D5D62D-7A62-4CD2-B7F2-0582E42D06E5}">
+<ds:datastoreItem xmlns:ds="http://schemas.openxmlformats.org/officeDocument/2006/customXml" ds:itemID="{22BA0813-38E8-4043-9733-0B789E365BCE}">
   <ds:schemaRefs>
     <ds:schemaRef ds:uri="http://schemas.openxmlformats.org/officeDocument/2006/bibliography"/>
   </ds:schemaRefs>

</xml_diff>